<commit_message>
Updated name references pt.2
</commit_message>
<xml_diff>
--- a/doc/Progress 1/Volvo Project 1.docx
+++ b/doc/Progress 1/Volvo Project 1.docx
@@ -1,112 +1,105 @@
 
 <file path=word/document.xml><?xml version="1.0" encoding="utf-8"?>
-<w:document xmlns:wpc="http://schemas.microsoft.com/office/word/2010/wordprocessingCanvas" xmlns:cx="http://schemas.microsoft.com/office/drawing/2014/chartex" xmlns:cx1="http://schemas.microsoft.com/office/drawing/2015/9/8/chartex" xmlns:cx2="http://schemas.microsoft.com/office/drawing/2015/10/21/chartex" xmlns:cx3="http://schemas.microsoft.com/office/drawing/2016/5/9/chartex" xmlns:cx4="http://schemas.microsoft.com/office/drawing/2016/5/10/chartex" xmlns:cx5="http://schemas.microsoft.com/office/drawing/2016/5/11/chartex" xmlns:cx6="http://schemas.microsoft.com/office/drawing/2016/5/12/chartex" xmlns:cx7="http://schemas.microsoft.com/office/drawing/2016/5/13/chartex" xmlns:cx8="http://schemas.microsoft.com/office/drawing/2016/5/14/chartex" xmlns:mc="http://schemas.openxmlformats.org/markup-compatibility/2006" xmlns:aink="http://schemas.microsoft.com/office/drawing/2016/ink" xmlns:am3d="http://schemas.microsoft.com/office/drawing/2017/model3d" xmlns:o="urn:schemas-microsoft-com:office:office" xmlns:r="http://schemas.openxmlformats.org/officeDocument/2006/relationships" xmlns:m="http://schemas.openxmlformats.org/officeDocument/2006/math" xmlns:v="urn:schemas-microsoft-com:vml" xmlns:wp14="http://schemas.microsoft.com/office/word/2010/wordprocessingDrawing" xmlns:wp="http://schemas.openxmlformats.org/drawingml/2006/wordprocessingDrawing" xmlns:w10="urn:schemas-microsoft-com:office:word" xmlns:w="http://schemas.openxmlformats.org/wordprocessingml/2006/main" xmlns:w14="http://schemas.microsoft.com/office/word/2010/wordml" xmlns:w15="http://schemas.microsoft.com/office/word/2012/wordml" xmlns:w16cid="http://schemas.microsoft.com/office/word/2016/wordml/cid" xmlns:w16se="http://schemas.microsoft.com/office/word/2015/wordml/symex" xmlns:wpg="http://schemas.microsoft.com/office/word/2010/wordprocessingGroup" xmlns:wpi="http://schemas.microsoft.com/office/word/2010/wordprocessingInk" xmlns:wne="http://schemas.microsoft.com/office/word/2006/wordml" xmlns:wps="http://schemas.microsoft.com/office/word/2010/wordprocessingShape" mc:Ignorable="w14 w15 w16se w16cid wp14">
+<w:document xmlns:o="urn:schemas-microsoft-com:office:office" xmlns:r="http://schemas.openxmlformats.org/officeDocument/2006/relationships" xmlns:v="urn:schemas-microsoft-com:vml" xmlns:w="http://schemas.openxmlformats.org/wordprocessingml/2006/main" xmlns:w10="urn:schemas-microsoft-com:office:word" xmlns:wp="http://schemas.openxmlformats.org/drawingml/2006/wordprocessingDrawing" xmlns:wps="http://schemas.microsoft.com/office/word/2010/wordprocessingShape" xmlns:wpg="http://schemas.microsoft.com/office/word/2010/wordprocessingGroup" xmlns:mc="http://schemas.openxmlformats.org/markup-compatibility/2006" xmlns:wp14="http://schemas.microsoft.com/office/word/2010/wordprocessingDrawing" xmlns:w14="http://schemas.microsoft.com/office/word/2010/wordml" xmlns:w15="http://schemas.microsoft.com/office/word/2012/wordml" mc:Ignorable="w14 wp14 w15">
   <w:body>
     <w:p>
       <w:pPr>
-        <w:spacing w:line="480" w:lineRule="auto"/>
-      </w:pPr>
-      <w:r>
+        <w:pStyle w:val="Normal"/>
+        <w:spacing w:lineRule="auto" w:line="480"/>
+        <w:rPr/>
+      </w:pPr>
+      <w:r>
+        <w:rPr/>
         <w:t>Bill Downs</w:t>
       </w:r>
     </w:p>
     <w:p>
       <w:pPr>
-        <w:spacing w:line="480" w:lineRule="auto"/>
-      </w:pPr>
-      <w:r>
-        <w:t>Christopher Thacker</w:t>
-      </w:r>
-    </w:p>
-    <w:p>
-      <w:pPr>
-        <w:spacing w:line="480" w:lineRule="auto"/>
-      </w:pPr>
-      <w:proofErr w:type="spellStart"/>
-      <w:r>
-        <w:t>Ioannis</w:t>
-      </w:r>
-      <w:proofErr w:type="spellEnd"/>
-      <w:r>
-        <w:t xml:space="preserve"> </w:t>
-      </w:r>
-      <w:proofErr w:type="spellStart"/>
-      <w:r>
-        <w:t>Batsois</w:t>
-      </w:r>
-      <w:proofErr w:type="spellEnd"/>
-    </w:p>
-    <w:p>
-      <w:pPr>
-        <w:spacing w:line="480" w:lineRule="auto"/>
-      </w:pPr>
-      <w:r>
+        <w:pStyle w:val="Normal"/>
+        <w:spacing w:lineRule="auto" w:line="480"/>
+        <w:rPr/>
+      </w:pPr>
+      <w:r>
+        <w:rPr/>
+        <w:t>Chris T.</w:t>
+      </w:r>
+    </w:p>
+    <w:p>
+      <w:pPr>
+        <w:pStyle w:val="Normal"/>
+        <w:spacing w:lineRule="auto" w:line="480"/>
+        <w:rPr/>
+      </w:pPr>
+      <w:r>
+        <w:rPr/>
+        <w:t>Ioannis Batsois</w:t>
+      </w:r>
+    </w:p>
+    <w:p>
+      <w:pPr>
+        <w:pStyle w:val="Normal"/>
+        <w:spacing w:lineRule="auto" w:line="480"/>
+        <w:rPr/>
+      </w:pPr>
+      <w:r>
+        <w:rPr/>
         <w:t>Wahab Ehsan</w:t>
       </w:r>
     </w:p>
     <w:p>
       <w:pPr>
-        <w:spacing w:line="480" w:lineRule="auto"/>
-      </w:pPr>
-    </w:p>
-    <w:p>
-      <w:pPr>
-        <w:spacing w:line="480" w:lineRule="auto"/>
+        <w:pStyle w:val="Normal"/>
+        <w:spacing w:lineRule="auto" w:line="480"/>
+        <w:rPr/>
+      </w:pPr>
+      <w:r>
+        <w:rPr/>
+      </w:r>
+    </w:p>
+    <w:p>
+      <w:pPr>
+        <w:pStyle w:val="Normal"/>
+        <w:spacing w:lineRule="auto" w:line="480"/>
         <w:jc w:val="center"/>
-      </w:pPr>
-      <w:r>
+        <w:rPr/>
+      </w:pPr>
+      <w:r>
+        <w:rPr/>
         <w:t>Volvo Truck Analytics</w:t>
       </w:r>
     </w:p>
     <w:p>
       <w:pPr>
-        <w:spacing w:line="480" w:lineRule="auto"/>
+        <w:pStyle w:val="Normal"/>
+        <w:spacing w:lineRule="auto" w:line="480"/>
         <w:jc w:val="center"/>
-      </w:pPr>
-    </w:p>
-    <w:p>
-      <w:pPr>
-        <w:spacing w:line="480" w:lineRule="auto"/>
+        <w:rPr/>
+      </w:pPr>
+      <w:r>
+        <w:rPr/>
+      </w:r>
+    </w:p>
+    <w:p>
+      <w:pPr>
+        <w:pStyle w:val="Normal"/>
+        <w:spacing w:lineRule="auto" w:line="480"/>
         <w:ind w:firstLine="720"/>
-      </w:pPr>
-      <w:r>
-        <w:t>Our group has obtained data from Volvo Trucks North America, which consists of two vehicles. One “Long Haul” and one “Short Haul”. Each vehicle has its own dataset. Data is logged by sensors 10 times per second. There are 54 columns and over 1 million rows</w:t>
-      </w:r>
-      <w:r>
-        <w:t xml:space="preserve"> of data. As our initial project directions state, we set up our GitHub accounts and linked them to the </w:t>
-      </w:r>
-      <w:proofErr w:type="spellStart"/>
-      <w:r>
-        <w:t>Volvo_Truck_Analytics</w:t>
-      </w:r>
-      <w:proofErr w:type="spellEnd"/>
-      <w:r>
-        <w:t xml:space="preserve"> repository. Next, </w:t>
-      </w:r>
-      <w:r>
-        <w:t>o</w:t>
-      </w:r>
-      <w:r>
-        <w:t>ur group started cleaning the data by formatting the data dictionaries, removing all-</w:t>
-      </w:r>
-      <w:proofErr w:type="spellStart"/>
-      <w:r>
-        <w:t>NaN</w:t>
-      </w:r>
-      <w:proofErr w:type="spellEnd"/>
-      <w:r>
-        <w:t xml:space="preserve"> columns and rows, and </w:t>
-      </w:r>
-      <w:r>
-        <w:t xml:space="preserve">renaming columns to exclude channel designations for better readability. Also, testing data by aggregation was also explored to be better prepared for phase 2 of our project. </w:t>
-      </w:r>
-    </w:p>
-    <w:p>
-      <w:pPr>
-        <w:spacing w:line="480" w:lineRule="auto"/>
+        <w:rPr/>
+      </w:pPr>
+      <w:r>
+        <w:rPr/>
+        <w:t xml:space="preserve">Our group has obtained data from Volvo Trucks North America, which consists of two vehicles. One “Long Haul” and one “Short Haul”. Each vehicle has its own dataset. Data is logged by sensors 10 times per second. There are 54 columns and over 1 million rows of data. As our initial project directions state, we set up our GitHub accounts and linked them to the Volvo_Truck_Analytics repository. Next, our group started cleaning the data by formatting the data dictionaries, removing all-NaN columns and rows, and renaming columns to exclude channel designations for better readability. Also, testing data by aggregation was also explored to be better prepared for phase 2 of our project. </w:t>
+      </w:r>
+    </w:p>
+    <w:p>
+      <w:pPr>
+        <w:pStyle w:val="Normal"/>
+        <w:spacing w:lineRule="auto" w:line="480"/>
         <w:ind w:firstLine="720"/>
-      </w:pPr>
-      <w:r>
+        <w:rPr/>
+      </w:pPr>
+      <w:r>
+        <w:rPr/>
         <w:t xml:space="preserve">Member Task Descriptions, </w:t>
       </w:r>
       <w:r>
@@ -116,13 +109,16 @@
         <w:t>Phase 1</w:t>
       </w:r>
       <w:r>
+        <w:rPr/>
         <w:t>:</w:t>
       </w:r>
     </w:p>
     <w:p>
       <w:pPr>
-        <w:spacing w:line="480" w:lineRule="auto"/>
+        <w:pStyle w:val="Normal"/>
+        <w:spacing w:lineRule="auto" w:line="480"/>
         <w:ind w:firstLine="720"/>
+        <w:rPr/>
       </w:pPr>
       <w:r>
         <w:rPr>
@@ -132,16 +128,16 @@
         <w:t>Bill</w:t>
       </w:r>
       <w:r>
-        <w:t>: Determine vehicle travel designation an</w:t>
-      </w:r>
-      <w:r>
-        <w:t>d update ReadMe.md on git.</w:t>
-      </w:r>
-    </w:p>
-    <w:p>
-      <w:pPr>
-        <w:spacing w:line="480" w:lineRule="auto"/>
+        <w:rPr/>
+        <w:t>: Determine vehicle travel designation and update ReadMe.md on git.</w:t>
+      </w:r>
+    </w:p>
+    <w:p>
+      <w:pPr>
+        <w:pStyle w:val="Normal"/>
+        <w:spacing w:lineRule="auto" w:line="480"/>
         <w:ind w:firstLine="720"/>
+        <w:rPr/>
       </w:pPr>
       <w:r>
         <w:rPr>
@@ -152,13 +148,16 @@
         <w:t>Christopher</w:t>
       </w:r>
       <w:r>
+        <w:rPr/>
         <w:t>: Adjust and format the data dictionary to metrics being used.</w:t>
       </w:r>
     </w:p>
     <w:p>
       <w:pPr>
-        <w:spacing w:line="480" w:lineRule="auto"/>
-        <w:ind w:left="720"/>
+        <w:pStyle w:val="Normal"/>
+        <w:spacing w:lineRule="auto" w:line="480"/>
+        <w:ind w:left="720" w:hanging="0"/>
+        <w:rPr/>
       </w:pPr>
       <w:r>
         <w:rPr>
@@ -168,13 +167,16 @@
         <w:t>James</w:t>
       </w:r>
       <w:r>
+        <w:rPr/>
         <w:t>: Setup master branch with both data sets for manipulations and determine git functions on merging branches.</w:t>
       </w:r>
     </w:p>
     <w:p>
       <w:pPr>
-        <w:spacing w:line="480" w:lineRule="auto"/>
-        <w:ind w:left="720"/>
+        <w:pStyle w:val="Normal"/>
+        <w:spacing w:lineRule="auto" w:line="480"/>
+        <w:ind w:left="720" w:hanging="0"/>
+        <w:rPr/>
       </w:pPr>
       <w:r>
         <w:rPr>
@@ -184,26 +186,17 @@
         <w:t>Wahab</w:t>
       </w:r>
       <w:r>
-        <w:t>: Determine whether there are rows o</w:t>
-      </w:r>
-      <w:r>
-        <w:t xml:space="preserve">r columns with all </w:t>
-      </w:r>
-      <w:proofErr w:type="spellStart"/>
-      <w:r>
-        <w:t>NaN</w:t>
-      </w:r>
-      <w:proofErr w:type="spellEnd"/>
-      <w:r>
-        <w:t xml:space="preserve"> values, if so remove them.</w:t>
-      </w:r>
-    </w:p>
-    <w:p>
-      <w:pPr>
-        <w:spacing w:line="480" w:lineRule="auto"/>
-        <w:ind w:left="720"/>
-      </w:pPr>
-      <w:proofErr w:type="spellStart"/>
+        <w:rPr/>
+        <w:t>: Determine whether there are rows or columns with all NaN values, if so remove them.</w:t>
+      </w:r>
+    </w:p>
+    <w:p>
+      <w:pPr>
+        <w:pStyle w:val="Normal"/>
+        <w:spacing w:lineRule="auto" w:line="480"/>
+        <w:ind w:left="720" w:hanging="0"/>
+        <w:rPr/>
+      </w:pPr>
       <w:r>
         <w:rPr>
           <w:i/>
@@ -211,81 +204,37 @@
         </w:rPr>
         <w:t>Ioannis</w:t>
       </w:r>
-      <w:proofErr w:type="spellEnd"/>
-      <w:r>
+      <w:r>
+        <w:rPr/>
         <w:t>: Aggregate on vehicle weights to determine if weight affects performance of the vehicles.</w:t>
       </w:r>
       <w:bookmarkStart w:id="0" w:name="_GoBack"/>
       <w:bookmarkEnd w:id="0"/>
     </w:p>
     <w:sectPr>
-      <w:headerReference w:type="default" r:id="rId6"/>
+      <w:headerReference w:type="default" r:id="rId2"/>
+      <w:type w:val="nextPage"/>
       <w:pgSz w:w="12240" w:h="15840"/>
-      <w:pgMar w:top="1440" w:right="1440" w:bottom="1440" w:left="1440" w:header="720" w:footer="720" w:gutter="0"/>
-      <w:pgNumType w:start="1"/>
-      <w:cols w:space="720"/>
+      <w:pgMar w:left="1440" w:right="1440" w:gutter="0" w:header="720" w:top="1440" w:footer="0" w:bottom="1440"/>
+      <w:pgNumType w:start="1" w:fmt="decimal"/>
+      <w:formProt w:val="false"/>
+      <w:textDirection w:val="lrTb"/>
+      <w:docGrid w:type="default" w:linePitch="100" w:charSpace="4096"/>
     </w:sectPr>
   </w:body>
 </w:document>
 </file>
 
-<file path=word/endnotes.xml><?xml version="1.0" encoding="utf-8"?>
-<w:endnotes xmlns:wpc="http://schemas.microsoft.com/office/word/2010/wordprocessingCanvas" xmlns:cx="http://schemas.microsoft.com/office/drawing/2014/chartex" xmlns:cx1="http://schemas.microsoft.com/office/drawing/2015/9/8/chartex" xmlns:cx2="http://schemas.microsoft.com/office/drawing/2015/10/21/chartex" xmlns:cx3="http://schemas.microsoft.com/office/drawing/2016/5/9/chartex" xmlns:cx4="http://schemas.microsoft.com/office/drawing/2016/5/10/chartex" xmlns:cx5="http://schemas.microsoft.com/office/drawing/2016/5/11/chartex" xmlns:cx6="http://schemas.microsoft.com/office/drawing/2016/5/12/chartex" xmlns:cx7="http://schemas.microsoft.com/office/drawing/2016/5/13/chartex" xmlns:cx8="http://schemas.microsoft.com/office/drawing/2016/5/14/chartex" xmlns:mc="http://schemas.openxmlformats.org/markup-compatibility/2006" xmlns:aink="http://schemas.microsoft.com/office/drawing/2016/ink" xmlns:am3d="http://schemas.microsoft.com/office/drawing/2017/model3d" xmlns:o="urn:schemas-microsoft-com:office:office" xmlns:r="http://schemas.openxmlformats.org/officeDocument/2006/relationships" xmlns:m="http://schemas.openxmlformats.org/officeDocument/2006/math" xmlns:v="urn:schemas-microsoft-com:vml" xmlns:wp14="http://schemas.microsoft.com/office/word/2010/wordprocessingDrawing" xmlns:wp="http://schemas.openxmlformats.org/drawingml/2006/wordprocessingDrawing" xmlns:w10="urn:schemas-microsoft-com:office:word" xmlns:w="http://schemas.openxmlformats.org/wordprocessingml/2006/main" xmlns:w14="http://schemas.microsoft.com/office/word/2010/wordml" xmlns:w15="http://schemas.microsoft.com/office/word/2012/wordml" xmlns:w16cid="http://schemas.microsoft.com/office/word/2016/wordml/cid" xmlns:w16se="http://schemas.microsoft.com/office/word/2015/wordml/symex" xmlns:wpg="http://schemas.microsoft.com/office/word/2010/wordprocessingGroup" xmlns:wpi="http://schemas.microsoft.com/office/word/2010/wordprocessingInk" xmlns:wne="http://schemas.microsoft.com/office/word/2006/wordml" xmlns:wps="http://schemas.microsoft.com/office/word/2010/wordprocessingShape" mc:Ignorable="w14 w15 w16se w16cid wp14">
-  <w:endnote w:type="separator" w:id="-1">
-    <w:p>
-      <w:pPr>
-        <w:spacing w:line="240" w:lineRule="auto"/>
-      </w:pPr>
-      <w:r>
-        <w:separator/>
-      </w:r>
-    </w:p>
-  </w:endnote>
-  <w:endnote w:type="continuationSeparator" w:id="0">
-    <w:p>
-      <w:pPr>
-        <w:spacing w:line="240" w:lineRule="auto"/>
-      </w:pPr>
-      <w:r>
-        <w:continuationSeparator/>
-      </w:r>
-    </w:p>
-  </w:endnote>
-</w:endnotes>
-</file>
-
-<file path=word/footnotes.xml><?xml version="1.0" encoding="utf-8"?>
-<w:footnotes xmlns:wpc="http://schemas.microsoft.com/office/word/2010/wordprocessingCanvas" xmlns:cx="http://schemas.microsoft.com/office/drawing/2014/chartex" xmlns:cx1="http://schemas.microsoft.com/office/drawing/2015/9/8/chartex" xmlns:cx2="http://schemas.microsoft.com/office/drawing/2015/10/21/chartex" xmlns:cx3="http://schemas.microsoft.com/office/drawing/2016/5/9/chartex" xmlns:cx4="http://schemas.microsoft.com/office/drawing/2016/5/10/chartex" xmlns:cx5="http://schemas.microsoft.com/office/drawing/2016/5/11/chartex" xmlns:cx6="http://schemas.microsoft.com/office/drawing/2016/5/12/chartex" xmlns:cx7="http://schemas.microsoft.com/office/drawing/2016/5/13/chartex" xmlns:cx8="http://schemas.microsoft.com/office/drawing/2016/5/14/chartex" xmlns:mc="http://schemas.openxmlformats.org/markup-compatibility/2006" xmlns:aink="http://schemas.microsoft.com/office/drawing/2016/ink" xmlns:am3d="http://schemas.microsoft.com/office/drawing/2017/model3d" xmlns:o="urn:schemas-microsoft-com:office:office" xmlns:r="http://schemas.openxmlformats.org/officeDocument/2006/relationships" xmlns:m="http://schemas.openxmlformats.org/officeDocument/2006/math" xmlns:v="urn:schemas-microsoft-com:vml" xmlns:wp14="http://schemas.microsoft.com/office/word/2010/wordprocessingDrawing" xmlns:wp="http://schemas.openxmlformats.org/drawingml/2006/wordprocessingDrawing" xmlns:w10="urn:schemas-microsoft-com:office:word" xmlns:w="http://schemas.openxmlformats.org/wordprocessingml/2006/main" xmlns:w14="http://schemas.microsoft.com/office/word/2010/wordml" xmlns:w15="http://schemas.microsoft.com/office/word/2012/wordml" xmlns:w16cid="http://schemas.microsoft.com/office/word/2016/wordml/cid" xmlns:w16se="http://schemas.microsoft.com/office/word/2015/wordml/symex" xmlns:wpg="http://schemas.microsoft.com/office/word/2010/wordprocessingGroup" xmlns:wpi="http://schemas.microsoft.com/office/word/2010/wordprocessingInk" xmlns:wne="http://schemas.microsoft.com/office/word/2006/wordml" xmlns:wps="http://schemas.microsoft.com/office/word/2010/wordprocessingShape" mc:Ignorable="w14 w15 w16se w16cid wp14">
-  <w:footnote w:type="separator" w:id="-1">
-    <w:p>
-      <w:pPr>
-        <w:spacing w:line="240" w:lineRule="auto"/>
-      </w:pPr>
-      <w:r>
-        <w:separator/>
-      </w:r>
-    </w:p>
-  </w:footnote>
-  <w:footnote w:type="continuationSeparator" w:id="0">
-    <w:p>
-      <w:pPr>
-        <w:spacing w:line="240" w:lineRule="auto"/>
-      </w:pPr>
-      <w:r>
-        <w:continuationSeparator/>
-      </w:r>
-    </w:p>
-  </w:footnote>
-</w:footnotes>
-</file>
-
 <file path=word/header1.xml><?xml version="1.0" encoding="utf-8"?>
-<w:hdr xmlns:wpc="http://schemas.microsoft.com/office/word/2010/wordprocessingCanvas" xmlns:cx="http://schemas.microsoft.com/office/drawing/2014/chartex" xmlns:cx1="http://schemas.microsoft.com/office/drawing/2015/9/8/chartex" xmlns:cx2="http://schemas.microsoft.com/office/drawing/2015/10/21/chartex" xmlns:cx3="http://schemas.microsoft.com/office/drawing/2016/5/9/chartex" xmlns:cx4="http://schemas.microsoft.com/office/drawing/2016/5/10/chartex" xmlns:cx5="http://schemas.microsoft.com/office/drawing/2016/5/11/chartex" xmlns:cx6="http://schemas.microsoft.com/office/drawing/2016/5/12/chartex" xmlns:cx7="http://schemas.microsoft.com/office/drawing/2016/5/13/chartex" xmlns:cx8="http://schemas.microsoft.com/office/drawing/2016/5/14/chartex" xmlns:mc="http://schemas.openxmlformats.org/markup-compatibility/2006" xmlns:aink="http://schemas.microsoft.com/office/drawing/2016/ink" xmlns:am3d="http://schemas.microsoft.com/office/drawing/2017/model3d" xmlns:o="urn:schemas-microsoft-com:office:office" xmlns:r="http://schemas.openxmlformats.org/officeDocument/2006/relationships" xmlns:m="http://schemas.openxmlformats.org/officeDocument/2006/math" xmlns:v="urn:schemas-microsoft-com:vml" xmlns:wp14="http://schemas.microsoft.com/office/word/2010/wordprocessingDrawing" xmlns:wp="http://schemas.openxmlformats.org/drawingml/2006/wordprocessingDrawing" xmlns:w10="urn:schemas-microsoft-com:office:word" xmlns:w="http://schemas.openxmlformats.org/wordprocessingml/2006/main" xmlns:w14="http://schemas.microsoft.com/office/word/2010/wordml" xmlns:w15="http://schemas.microsoft.com/office/word/2012/wordml" xmlns:w16cid="http://schemas.microsoft.com/office/word/2016/wordml/cid" xmlns:w16se="http://schemas.microsoft.com/office/word/2015/wordml/symex" xmlns:wpg="http://schemas.microsoft.com/office/word/2010/wordprocessingGroup" xmlns:wpi="http://schemas.microsoft.com/office/word/2010/wordprocessingInk" xmlns:wne="http://schemas.microsoft.com/office/word/2006/wordml" xmlns:wps="http://schemas.microsoft.com/office/word/2010/wordprocessingShape" mc:Ignorable="w14 w15 w16se w16cid wp14">
+<w:hdr xmlns:o="urn:schemas-microsoft-com:office:office" xmlns:r="http://schemas.openxmlformats.org/officeDocument/2006/relationships" xmlns:v="urn:schemas-microsoft-com:vml" xmlns:w="http://schemas.openxmlformats.org/wordprocessingml/2006/main" xmlns:w10="urn:schemas-microsoft-com:office:word" xmlns:wp="http://schemas.openxmlformats.org/drawingml/2006/wordprocessingDrawing" xmlns:wps="http://schemas.microsoft.com/office/word/2010/wordprocessingShape" xmlns:wpg="http://schemas.microsoft.com/office/word/2010/wordprocessingGroup" xmlns:mc="http://schemas.openxmlformats.org/markup-compatibility/2006" xmlns:wp14="http://schemas.microsoft.com/office/word/2010/wordprocessingDrawing" xmlns:w14="http://schemas.microsoft.com/office/word/2010/wordml" xmlns:w15="http://schemas.microsoft.com/office/word/2012/wordml" mc:Ignorable="w14 wp14 w15">
   <w:p>
     <w:pPr>
+      <w:pStyle w:val="Normal"/>
       <w:jc w:val="right"/>
+      <w:rPr/>
     </w:pPr>
     <w:r>
+      <w:rPr/>
       <w:t>9/23/2019</w:t>
     </w:r>
   </w:p>
@@ -293,33 +242,33 @@
 </file>
 
 <file path=word/styles.xml><?xml version="1.0" encoding="utf-8"?>
-<w:styles xmlns:mc="http://schemas.openxmlformats.org/markup-compatibility/2006" xmlns:r="http://schemas.openxmlformats.org/officeDocument/2006/relationships" xmlns:w="http://schemas.openxmlformats.org/wordprocessingml/2006/main" xmlns:w14="http://schemas.microsoft.com/office/word/2010/wordml" xmlns:w15="http://schemas.microsoft.com/office/word/2012/wordml" xmlns:w16cid="http://schemas.microsoft.com/office/word/2016/wordml/cid" xmlns:w16se="http://schemas.microsoft.com/office/word/2015/wordml/symex" mc:Ignorable="w14 w15 w16se w16cid">
+<w:styles xmlns:w="http://schemas.openxmlformats.org/wordprocessingml/2006/main" xmlns:w14="http://schemas.microsoft.com/office/word/2010/wordml" xmlns:mc="http://schemas.openxmlformats.org/markup-compatibility/2006" mc:Ignorable="w14">
   <w:docDefaults>
     <w:rPrDefault>
       <w:rPr>
-        <w:rFonts w:ascii="Arial" w:eastAsia="Arial" w:hAnsi="Arial" w:cs="Arial"/>
+        <w:rFonts w:ascii="Arial" w:hAnsi="Arial" w:eastAsia="Arial" w:cs="Arial"/>
         <w:sz w:val="22"/>
         <w:szCs w:val="22"/>
-        <w:lang w:val="en" w:eastAsia="en-US" w:bidi="ar-SA"/>
+        <w:lang w:val="en-US" w:eastAsia="en-US" w:bidi="ar-SA"/>
       </w:rPr>
     </w:rPrDefault>
     <w:pPrDefault>
       <w:pPr>
-        <w:spacing w:line="276" w:lineRule="auto"/>
+        <w:suppressAutoHyphens w:val="true"/>
       </w:pPr>
     </w:pPrDefault>
   </w:docDefaults>
   <w:latentStyles w:defLockedState="0" w:defUIPriority="99" w:defSemiHidden="0" w:defUnhideWhenUsed="0" w:defQFormat="0" w:count="377">
     <w:lsdException w:name="Normal" w:uiPriority="0" w:qFormat="1"/>
     <w:lsdException w:name="heading 1" w:uiPriority="9" w:qFormat="1"/>
-    <w:lsdException w:name="heading 2" w:semiHidden="1" w:uiPriority="9" w:unhideWhenUsed="1" w:qFormat="1"/>
-    <w:lsdException w:name="heading 3" w:semiHidden="1" w:uiPriority="9" w:unhideWhenUsed="1" w:qFormat="1"/>
-    <w:lsdException w:name="heading 4" w:semiHidden="1" w:uiPriority="9" w:unhideWhenUsed="1" w:qFormat="1"/>
-    <w:lsdException w:name="heading 5" w:semiHidden="1" w:uiPriority="9" w:unhideWhenUsed="1" w:qFormat="1"/>
-    <w:lsdException w:name="heading 6" w:semiHidden="1" w:uiPriority="9" w:unhideWhenUsed="1" w:qFormat="1"/>
-    <w:lsdException w:name="heading 7" w:semiHidden="1" w:uiPriority="9" w:unhideWhenUsed="1" w:qFormat="1"/>
-    <w:lsdException w:name="heading 8" w:semiHidden="1" w:uiPriority="9" w:unhideWhenUsed="1" w:qFormat="1"/>
-    <w:lsdException w:name="heading 9" w:semiHidden="1" w:uiPriority="9" w:unhideWhenUsed="1" w:qFormat="1"/>
+    <w:lsdException w:name="heading 2" w:uiPriority="9" w:semiHidden="1" w:unhideWhenUsed="1" w:qFormat="1"/>
+    <w:lsdException w:name="heading 3" w:uiPriority="9" w:semiHidden="1" w:unhideWhenUsed="1" w:qFormat="1"/>
+    <w:lsdException w:name="heading 4" w:uiPriority="9" w:semiHidden="1" w:unhideWhenUsed="1" w:qFormat="1"/>
+    <w:lsdException w:name="heading 5" w:uiPriority="9" w:semiHidden="1" w:unhideWhenUsed="1" w:qFormat="1"/>
+    <w:lsdException w:name="heading 6" w:uiPriority="9" w:semiHidden="1" w:unhideWhenUsed="1" w:qFormat="1"/>
+    <w:lsdException w:name="heading 7" w:uiPriority="9" w:semiHidden="1" w:unhideWhenUsed="1" w:qFormat="1"/>
+    <w:lsdException w:name="heading 8" w:uiPriority="9" w:semiHidden="1" w:unhideWhenUsed="1" w:qFormat="1"/>
+    <w:lsdException w:name="heading 9" w:uiPriority="9" w:semiHidden="1" w:unhideWhenUsed="1" w:qFormat="1"/>
     <w:lsdException w:name="index 1" w:semiHidden="1" w:unhideWhenUsed="1"/>
     <w:lsdException w:name="index 2" w:semiHidden="1" w:unhideWhenUsed="1"/>
     <w:lsdException w:name="index 3" w:semiHidden="1" w:unhideWhenUsed="1"/>
@@ -329,22 +278,22 @@
     <w:lsdException w:name="index 7" w:semiHidden="1" w:unhideWhenUsed="1"/>
     <w:lsdException w:name="index 8" w:semiHidden="1" w:unhideWhenUsed="1"/>
     <w:lsdException w:name="index 9" w:semiHidden="1" w:unhideWhenUsed="1"/>
-    <w:lsdException w:name="toc 1" w:semiHidden="1" w:uiPriority="39" w:unhideWhenUsed="1"/>
-    <w:lsdException w:name="toc 2" w:semiHidden="1" w:uiPriority="39" w:unhideWhenUsed="1"/>
-    <w:lsdException w:name="toc 3" w:semiHidden="1" w:uiPriority="39" w:unhideWhenUsed="1"/>
-    <w:lsdException w:name="toc 4" w:semiHidden="1" w:uiPriority="39" w:unhideWhenUsed="1"/>
-    <w:lsdException w:name="toc 5" w:semiHidden="1" w:uiPriority="39" w:unhideWhenUsed="1"/>
-    <w:lsdException w:name="toc 6" w:semiHidden="1" w:uiPriority="39" w:unhideWhenUsed="1"/>
-    <w:lsdException w:name="toc 7" w:semiHidden="1" w:uiPriority="39" w:unhideWhenUsed="1"/>
-    <w:lsdException w:name="toc 8" w:semiHidden="1" w:uiPriority="39" w:unhideWhenUsed="1"/>
-    <w:lsdException w:name="toc 9" w:semiHidden="1" w:uiPriority="39" w:unhideWhenUsed="1"/>
+    <w:lsdException w:name="toc 1" w:uiPriority="39" w:semiHidden="1" w:unhideWhenUsed="1"/>
+    <w:lsdException w:name="toc 2" w:uiPriority="39" w:semiHidden="1" w:unhideWhenUsed="1"/>
+    <w:lsdException w:name="toc 3" w:uiPriority="39" w:semiHidden="1" w:unhideWhenUsed="1"/>
+    <w:lsdException w:name="toc 4" w:uiPriority="39" w:semiHidden="1" w:unhideWhenUsed="1"/>
+    <w:lsdException w:name="toc 5" w:uiPriority="39" w:semiHidden="1" w:unhideWhenUsed="1"/>
+    <w:lsdException w:name="toc 6" w:uiPriority="39" w:semiHidden="1" w:unhideWhenUsed="1"/>
+    <w:lsdException w:name="toc 7" w:uiPriority="39" w:semiHidden="1" w:unhideWhenUsed="1"/>
+    <w:lsdException w:name="toc 8" w:uiPriority="39" w:semiHidden="1" w:unhideWhenUsed="1"/>
+    <w:lsdException w:name="toc 9" w:uiPriority="39" w:semiHidden="1" w:unhideWhenUsed="1"/>
     <w:lsdException w:name="Normal Indent" w:semiHidden="1" w:unhideWhenUsed="1"/>
     <w:lsdException w:name="footnote text" w:semiHidden="1" w:unhideWhenUsed="1"/>
     <w:lsdException w:name="annotation text" w:semiHidden="1" w:unhideWhenUsed="1"/>
     <w:lsdException w:name="header" w:semiHidden="1" w:unhideWhenUsed="1"/>
     <w:lsdException w:name="footer" w:semiHidden="1" w:unhideWhenUsed="1"/>
     <w:lsdException w:name="index heading" w:semiHidden="1" w:unhideWhenUsed="1"/>
-    <w:lsdException w:name="caption" w:semiHidden="1" w:uiPriority="35" w:unhideWhenUsed="1" w:qFormat="1"/>
+    <w:lsdException w:name="caption" w:uiPriority="35" w:semiHidden="1" w:unhideWhenUsed="1" w:qFormat="1"/>
     <w:lsdException w:name="table of figures" w:semiHidden="1" w:unhideWhenUsed="1"/>
     <w:lsdException w:name="envelope address" w:semiHidden="1" w:unhideWhenUsed="1"/>
     <w:lsdException w:name="envelope return" w:semiHidden="1" w:unhideWhenUsed="1"/>
@@ -375,7 +324,7 @@
     <w:lsdException w:name="Title" w:uiPriority="10" w:qFormat="1"/>
     <w:lsdException w:name="Closing" w:semiHidden="1" w:unhideWhenUsed="1"/>
     <w:lsdException w:name="Signature" w:semiHidden="1" w:unhideWhenUsed="1"/>
-    <w:lsdException w:name="Default Paragraph Font" w:semiHidden="1" w:uiPriority="1" w:unhideWhenUsed="1"/>
+    <w:lsdException w:name="Default Paragraph Font" w:uiPriority="1" w:semiHidden="1" w:unhideWhenUsed="1"/>
     <w:lsdException w:name="Body Text" w:semiHidden="1" w:unhideWhenUsed="1"/>
     <w:lsdException w:name="Body Text Indent" w:semiHidden="1" w:unhideWhenUsed="1"/>
     <w:lsdException w:name="List Continue" w:semiHidden="1" w:unhideWhenUsed="1"/>
@@ -575,8 +524,8 @@
     <w:lsdException w:name="Subtle Reference" w:uiPriority="31" w:qFormat="1"/>
     <w:lsdException w:name="Intense Reference" w:uiPriority="32" w:qFormat="1"/>
     <w:lsdException w:name="Book Title" w:uiPriority="33" w:qFormat="1"/>
-    <w:lsdException w:name="Bibliography" w:semiHidden="1" w:uiPriority="37" w:unhideWhenUsed="1"/>
-    <w:lsdException w:name="TOC Heading" w:semiHidden="1" w:uiPriority="39" w:unhideWhenUsed="1" w:qFormat="1"/>
+    <w:lsdException w:name="Bibliography" w:uiPriority="37" w:semiHidden="1" w:unhideWhenUsed="1"/>
+    <w:lsdException w:name="TOC Heading" w:uiPriority="39" w:semiHidden="1" w:unhideWhenUsed="1" w:qFormat="1"/>
     <w:lsdException w:name="Plain Table 1" w:uiPriority="41"/>
     <w:lsdException w:name="Plain Table 2" w:uiPriority="42"/>
     <w:lsdException w:name="Plain Table 3" w:uiPriority="43"/>
@@ -688,18 +637,32 @@
     <w:lsdException w:name="Smart Link" w:semiHidden="1" w:unhideWhenUsed="1"/>
     <w:lsdException w:name="Smart Link Error" w:semiHidden="1" w:unhideWhenUsed="1"/>
   </w:latentStyles>
-  <w:style w:type="paragraph" w:default="1" w:styleId="Normal">
+  <w:style w:type="paragraph" w:styleId="Normal" w:default="1">
     <w:name w:val="Normal"/>
     <w:qFormat/>
+    <w:pPr>
+      <w:widowControl/>
+      <w:bidi w:val="0"/>
+      <w:spacing w:lineRule="auto" w:line="276" w:before="0" w:after="0"/>
+      <w:jc w:val="left"/>
+    </w:pPr>
+    <w:rPr>
+      <w:rFonts w:ascii="Arial" w:hAnsi="Arial" w:eastAsia="Arial" w:cs="Arial"/>
+      <w:color w:val="auto"/>
+      <w:kern w:val="0"/>
+      <w:sz w:val="22"/>
+      <w:szCs w:val="22"/>
+      <w:lang w:val="en-US" w:eastAsia="en-US" w:bidi="ar-SA"/>
+    </w:rPr>
   </w:style>
   <w:style w:type="paragraph" w:styleId="Heading1">
-    <w:name w:val="heading 1"/>
+    <w:name w:val="Heading 1"/>
     <w:basedOn w:val="Normal"/>
     <w:next w:val="Normal"/>
     <w:uiPriority w:val="9"/>
     <w:qFormat/>
     <w:pPr>
-      <w:keepNext/>
+      <w:keepNext w:val="true"/>
       <w:keepLines/>
       <w:spacing w:before="400" w:after="120"/>
       <w:outlineLvl w:val="0"/>
@@ -710,7 +673,7 @@
     </w:rPr>
   </w:style>
   <w:style w:type="paragraph" w:styleId="Heading2">
-    <w:name w:val="heading 2"/>
+    <w:name w:val="Heading 2"/>
     <w:basedOn w:val="Normal"/>
     <w:next w:val="Normal"/>
     <w:uiPriority w:val="9"/>
@@ -718,7 +681,7 @@
     <w:unhideWhenUsed/>
     <w:qFormat/>
     <w:pPr>
-      <w:keepNext/>
+      <w:keepNext w:val="true"/>
       <w:keepLines/>
       <w:spacing w:before="360" w:after="120"/>
       <w:outlineLvl w:val="1"/>
@@ -729,7 +692,7 @@
     </w:rPr>
   </w:style>
   <w:style w:type="paragraph" w:styleId="Heading3">
-    <w:name w:val="heading 3"/>
+    <w:name w:val="Heading 3"/>
     <w:basedOn w:val="Normal"/>
     <w:next w:val="Normal"/>
     <w:uiPriority w:val="9"/>
@@ -737,7 +700,7 @@
     <w:unhideWhenUsed/>
     <w:qFormat/>
     <w:pPr>
-      <w:keepNext/>
+      <w:keepNext w:val="true"/>
       <w:keepLines/>
       <w:spacing w:before="320" w:after="80"/>
       <w:outlineLvl w:val="2"/>
@@ -749,7 +712,7 @@
     </w:rPr>
   </w:style>
   <w:style w:type="paragraph" w:styleId="Heading4">
-    <w:name w:val="heading 4"/>
+    <w:name w:val="Heading 4"/>
     <w:basedOn w:val="Normal"/>
     <w:next w:val="Normal"/>
     <w:uiPriority w:val="9"/>
@@ -757,7 +720,7 @@
     <w:unhideWhenUsed/>
     <w:qFormat/>
     <w:pPr>
-      <w:keepNext/>
+      <w:keepNext w:val="true"/>
       <w:keepLines/>
       <w:spacing w:before="280" w:after="80"/>
       <w:outlineLvl w:val="3"/>
@@ -769,7 +732,7 @@
     </w:rPr>
   </w:style>
   <w:style w:type="paragraph" w:styleId="Heading5">
-    <w:name w:val="heading 5"/>
+    <w:name w:val="Heading 5"/>
     <w:basedOn w:val="Normal"/>
     <w:next w:val="Normal"/>
     <w:uiPriority w:val="9"/>
@@ -777,7 +740,7 @@
     <w:unhideWhenUsed/>
     <w:qFormat/>
     <w:pPr>
-      <w:keepNext/>
+      <w:keepNext w:val="true"/>
       <w:keepLines/>
       <w:spacing w:before="240" w:after="80"/>
       <w:outlineLvl w:val="4"/>
@@ -787,7 +750,7 @@
     </w:rPr>
   </w:style>
   <w:style w:type="paragraph" w:styleId="Heading6">
-    <w:name w:val="heading 6"/>
+    <w:name w:val="Heading 6"/>
     <w:basedOn w:val="Normal"/>
     <w:next w:val="Normal"/>
     <w:uiPriority w:val="9"/>
@@ -795,7 +758,7 @@
     <w:unhideWhenUsed/>
     <w:qFormat/>
     <w:pPr>
-      <w:keepNext/>
+      <w:keepNext w:val="true"/>
       <w:keepLines/>
       <w:spacing w:before="240" w:after="80"/>
       <w:outlineLvl w:val="5"/>
@@ -805,11 +768,124 @@
       <w:color w:val="666666"/>
     </w:rPr>
   </w:style>
-  <w:style w:type="character" w:default="1" w:styleId="DefaultParagraphFont">
+  <w:style w:type="character" w:styleId="DefaultParagraphFont" w:default="1">
     <w:name w:val="Default Paragraph Font"/>
     <w:uiPriority w:val="1"/>
     <w:semiHidden/>
     <w:unhideWhenUsed/>
+    <w:qFormat/>
+    <w:rPr/>
+  </w:style>
+  <w:style w:type="paragraph" w:styleId="Heading">
+    <w:name w:val="Heading"/>
+    <w:basedOn w:val="Normal"/>
+    <w:next w:val="TextBody"/>
+    <w:qFormat/>
+    <w:pPr>
+      <w:keepNext w:val="true"/>
+      <w:spacing w:before="240" w:after="120"/>
+    </w:pPr>
+    <w:rPr>
+      <w:rFonts w:ascii="Liberation Sans" w:hAnsi="Liberation Sans" w:eastAsia="Microsoft YaHei" w:cs="Lucida Sans"/>
+      <w:sz w:val="28"/>
+      <w:szCs w:val="28"/>
+    </w:rPr>
+  </w:style>
+  <w:style w:type="paragraph" w:styleId="TextBody">
+    <w:name w:val="Body Text"/>
+    <w:basedOn w:val="Normal"/>
+    <w:pPr>
+      <w:spacing w:lineRule="auto" w:line="276" w:before="0" w:after="140"/>
+    </w:pPr>
+    <w:rPr/>
+  </w:style>
+  <w:style w:type="paragraph" w:styleId="List">
+    <w:name w:val="List"/>
+    <w:basedOn w:val="TextBody"/>
+    <w:pPr/>
+    <w:rPr>
+      <w:rFonts w:cs="Lucida Sans"/>
+    </w:rPr>
+  </w:style>
+  <w:style w:type="paragraph" w:styleId="Caption">
+    <w:name w:val="Caption"/>
+    <w:basedOn w:val="Normal"/>
+    <w:qFormat/>
+    <w:pPr>
+      <w:suppressLineNumbers/>
+      <w:spacing w:before="120" w:after="120"/>
+    </w:pPr>
+    <w:rPr>
+      <w:rFonts w:cs="Lucida Sans"/>
+      <w:i/>
+      <w:iCs/>
+      <w:sz w:val="24"/>
+      <w:szCs w:val="24"/>
+    </w:rPr>
+  </w:style>
+  <w:style w:type="paragraph" w:styleId="Index">
+    <w:name w:val="Index"/>
+    <w:basedOn w:val="Normal"/>
+    <w:qFormat/>
+    <w:pPr>
+      <w:suppressLineNumbers/>
+    </w:pPr>
+    <w:rPr>
+      <w:rFonts w:cs="Lucida Sans"/>
+    </w:rPr>
+  </w:style>
+  <w:style w:type="paragraph" w:styleId="Title">
+    <w:name w:val="Title"/>
+    <w:basedOn w:val="Normal"/>
+    <w:next w:val="Normal"/>
+    <w:uiPriority w:val="10"/>
+    <w:qFormat/>
+    <w:pPr>
+      <w:keepNext w:val="true"/>
+      <w:keepLines/>
+      <w:spacing w:before="0" w:after="60"/>
+    </w:pPr>
+    <w:rPr>
+      <w:sz w:val="52"/>
+      <w:szCs w:val="52"/>
+    </w:rPr>
+  </w:style>
+  <w:style w:type="paragraph" w:styleId="Subtitle">
+    <w:name w:val="Subtitle"/>
+    <w:basedOn w:val="Normal"/>
+    <w:next w:val="Normal"/>
+    <w:uiPriority w:val="11"/>
+    <w:qFormat/>
+    <w:pPr>
+      <w:keepNext w:val="true"/>
+      <w:keepLines/>
+      <w:spacing w:before="0" w:after="320"/>
+    </w:pPr>
+    <w:rPr>
+      <w:color w:val="666666"/>
+      <w:sz w:val="30"/>
+      <w:szCs w:val="30"/>
+    </w:rPr>
+  </w:style>
+  <w:style w:type="paragraph" w:styleId="HeaderandFooter">
+    <w:name w:val="Header and Footer"/>
+    <w:basedOn w:val="Normal"/>
+    <w:qFormat/>
+    <w:pPr/>
+    <w:rPr/>
+  </w:style>
+  <w:style w:type="paragraph" w:styleId="Header">
+    <w:name w:val="Header"/>
+    <w:basedOn w:val="HeaderandFooter"/>
+    <w:pPr/>
+    <w:rPr/>
+  </w:style>
+  <w:style w:type="numbering" w:styleId="NoList" w:default="1">
+    <w:name w:val="No List"/>
+    <w:uiPriority w:val="99"/>
+    <w:semiHidden/>
+    <w:unhideWhenUsed/>
+    <w:qFormat/>
   </w:style>
   <w:style w:type="table" w:default="1" w:styleId="TableNormal">
     <w:name w:val="Normal Table"/>
@@ -817,7 +893,6 @@
     <w:semiHidden/>
     <w:unhideWhenUsed/>
     <w:tblPr>
-      <w:tblInd w:w="0" w:type="dxa"/>
       <w:tblCellMar>
         <w:top w:w="0" w:type="dxa"/>
         <w:left w:w="108" w:type="dxa"/>
@@ -825,45 +900,6 @@
         <w:right w:w="108" w:type="dxa"/>
       </w:tblCellMar>
     </w:tblPr>
-  </w:style>
-  <w:style w:type="numbering" w:default="1" w:styleId="NoList">
-    <w:name w:val="No List"/>
-    <w:uiPriority w:val="99"/>
-    <w:semiHidden/>
-    <w:unhideWhenUsed/>
-  </w:style>
-  <w:style w:type="paragraph" w:styleId="Title">
-    <w:name w:val="Title"/>
-    <w:basedOn w:val="Normal"/>
-    <w:next w:val="Normal"/>
-    <w:uiPriority w:val="10"/>
-    <w:qFormat/>
-    <w:pPr>
-      <w:keepNext/>
-      <w:keepLines/>
-      <w:spacing w:after="60"/>
-    </w:pPr>
-    <w:rPr>
-      <w:sz w:val="52"/>
-      <w:szCs w:val="52"/>
-    </w:rPr>
-  </w:style>
-  <w:style w:type="paragraph" w:styleId="Subtitle">
-    <w:name w:val="Subtitle"/>
-    <w:basedOn w:val="Normal"/>
-    <w:next w:val="Normal"/>
-    <w:uiPriority w:val="11"/>
-    <w:qFormat/>
-    <w:pPr>
-      <w:keepNext/>
-      <w:keepLines/>
-      <w:spacing w:after="320"/>
-    </w:pPr>
-    <w:rPr>
-      <w:color w:val="666666"/>
-      <w:sz w:val="30"/>
-      <w:szCs w:val="30"/>
-    </w:rPr>
   </w:style>
 </w:styles>
 </file>

</xml_diff>